<commit_message>
some advances in the K-Means algorithm
</commit_message>
<xml_diff>
--- a/template.docx
+++ b/template.docx
@@ -60,9 +60,113 @@
 <file path=word/numbering.xml><?xml version="1.0" encoding="utf-8"?>
 <w:numbering xmlns:wpc="http://schemas.microsoft.com/office/word/2010/wordprocessingCanvas" xmlns:cx="http://schemas.microsoft.com/office/drawing/2014/chartex" xmlns:cx1="http://schemas.microsoft.com/office/drawing/2015/9/8/chartex" xmlns:cx2="http://schemas.microsoft.com/office/drawing/2015/10/21/chartex" xmlns:cx3="http://schemas.microsoft.com/office/drawing/2016/5/9/chartex" xmlns:cx4="http://schemas.microsoft.com/office/drawing/2016/5/10/chartex" xmlns:cx5="http://schemas.microsoft.com/office/drawing/2016/5/11/chartex" xmlns:cx6="http://schemas.microsoft.com/office/drawing/2016/5/12/chartex" xmlns:cx7="http://schemas.microsoft.com/office/drawing/2016/5/13/chartex" xmlns:cx8="http://schemas.microsoft.com/office/drawing/2016/5/14/chartex" xmlns:mc="http://schemas.openxmlformats.org/markup-compatibility/2006" xmlns:aink="http://schemas.microsoft.com/office/drawing/2016/ink" xmlns:am3d="http://schemas.microsoft.com/office/drawing/2017/model3d" xmlns:o="urn:schemas-microsoft-com:office:office" xmlns:r="http://schemas.openxmlformats.org/officeDocument/2006/relationships" xmlns:m="http://schemas.openxmlformats.org/officeDocument/2006/math" xmlns:v="urn:schemas-microsoft-com:vml" xmlns:wp14="http://schemas.microsoft.com/office/word/2010/wordprocessingDrawing" xmlns:wp="http://schemas.openxmlformats.org/drawingml/2006/wordprocessingDrawing" xmlns:w10="urn:schemas-microsoft-com:office:word" xmlns:w="http://schemas.openxmlformats.org/wordprocessingml/2006/main" xmlns:w14="http://schemas.microsoft.com/office/word/2010/wordml" xmlns:w15="http://schemas.microsoft.com/office/word/2012/wordml" xmlns:w16cex="http://schemas.microsoft.com/office/word/2018/wordml/cex" xmlns:w16cid="http://schemas.microsoft.com/office/word/2016/wordml/cid" xmlns:w16="http://schemas.microsoft.com/office/word/2018/wordml" xmlns:w16se="http://schemas.microsoft.com/office/word/2015/wordml/symex" xmlns:wpg="http://schemas.microsoft.com/office/word/2010/wordprocessingGroup" xmlns:wpi="http://schemas.microsoft.com/office/word/2010/wordprocessingInk" xmlns:wne="http://schemas.microsoft.com/office/word/2006/wordml" xmlns:wps="http://schemas.microsoft.com/office/word/2010/wordprocessingShape" mc:Ignorable="w14 w15 w16se w16cid w16 w16cex wp14">
   <w:abstractNum w:abstractNumId="0" w15:restartNumberingAfterBreak="0">
+    <w:nsid w:val="EA454B4C"/>
+    <w:multiLevelType w:val="multilevel"/>
+    <w:tmpl w:val="EF30AF2E"/>
+    <w:lvl w:ilvl="0">
+      <w:numFmt w:val="bullet"/>
+      <w:lvlText w:val="•"/>
+      <w:lvlJc w:val="left"/>
+      <w:pPr>
+        <w:tabs>
+          <w:tab w:val="num" w:pos="0"/>
+        </w:tabs>
+        <w:ind w:left="480" w:hanging="480"/>
+      </w:pPr>
+    </w:lvl>
+    <w:lvl w:ilvl="1">
+      <w:numFmt w:val="bullet"/>
+      <w:lvlText w:val="–"/>
+      <w:lvlJc w:val="left"/>
+      <w:pPr>
+        <w:tabs>
+          <w:tab w:val="num" w:pos="720"/>
+        </w:tabs>
+        <w:ind w:left="1200" w:hanging="480"/>
+      </w:pPr>
+    </w:lvl>
+    <w:lvl w:ilvl="2">
+      <w:numFmt w:val="bullet"/>
+      <w:lvlText w:val="•"/>
+      <w:lvlJc w:val="left"/>
+      <w:pPr>
+        <w:tabs>
+          <w:tab w:val="num" w:pos="1440"/>
+        </w:tabs>
+        <w:ind w:left="1920" w:hanging="480"/>
+      </w:pPr>
+    </w:lvl>
+    <w:lvl w:ilvl="3">
+      <w:numFmt w:val="bullet"/>
+      <w:lvlText w:val="–"/>
+      <w:lvlJc w:val="left"/>
+      <w:pPr>
+        <w:tabs>
+          <w:tab w:val="num" w:pos="2160"/>
+        </w:tabs>
+        <w:ind w:left="2640" w:hanging="480"/>
+      </w:pPr>
+    </w:lvl>
+    <w:lvl w:ilvl="4">
+      <w:numFmt w:val="bullet"/>
+      <w:lvlText w:val="•"/>
+      <w:lvlJc w:val="left"/>
+      <w:pPr>
+        <w:tabs>
+          <w:tab w:val="num" w:pos="2880"/>
+        </w:tabs>
+        <w:ind w:left="3360" w:hanging="480"/>
+      </w:pPr>
+    </w:lvl>
+    <w:lvl w:ilvl="5">
+      <w:numFmt w:val="bullet"/>
+      <w:lvlText w:val="–"/>
+      <w:lvlJc w:val="left"/>
+      <w:pPr>
+        <w:tabs>
+          <w:tab w:val="num" w:pos="3600"/>
+        </w:tabs>
+        <w:ind w:left="4080" w:hanging="480"/>
+      </w:pPr>
+    </w:lvl>
+    <w:lvl w:ilvl="6">
+      <w:numFmt w:val="bullet"/>
+      <w:lvlText w:val="•"/>
+      <w:lvlJc w:val="left"/>
+      <w:pPr>
+        <w:tabs>
+          <w:tab w:val="num" w:pos="4320"/>
+        </w:tabs>
+        <w:ind w:left="4800" w:hanging="480"/>
+      </w:pPr>
+    </w:lvl>
+    <w:lvl w:ilvl="7">
+      <w:numFmt w:val="bullet"/>
+      <w:lvlText w:val="–"/>
+      <w:lvlJc w:val="left"/>
+      <w:pPr>
+        <w:tabs>
+          <w:tab w:val="num" w:pos="5040"/>
+        </w:tabs>
+        <w:ind w:left="5520" w:hanging="480"/>
+      </w:pPr>
+    </w:lvl>
+    <w:lvl w:ilvl="8">
+      <w:numFmt w:val="bullet"/>
+      <w:lvlText w:val="•"/>
+      <w:lvlJc w:val="left"/>
+      <w:pPr>
+        <w:tabs>
+          <w:tab w:val="num" w:pos="5760"/>
+        </w:tabs>
+        <w:ind w:left="6240" w:hanging="480"/>
+      </w:pPr>
+    </w:lvl>
+  </w:abstractNum>
+  <w:abstractNum w:abstractNumId="1" w15:restartNumberingAfterBreak="0">
     <w:nsid w:val="FFFFFF7C"/>
     <w:multiLevelType w:val="singleLevel"/>
-    <w:tmpl w:val="E7740842"/>
+    <w:tmpl w:val="D6422AD0"/>
     <w:lvl w:ilvl="0">
       <w:start w:val="1"/>
       <w:numFmt w:val="decimal"/>
@@ -76,10 +180,10 @@
       </w:pPr>
     </w:lvl>
   </w:abstractNum>
-  <w:abstractNum w:abstractNumId="1" w15:restartNumberingAfterBreak="0">
+  <w:abstractNum w:abstractNumId="2" w15:restartNumberingAfterBreak="0">
     <w:nsid w:val="FFFFFF7D"/>
     <w:multiLevelType w:val="singleLevel"/>
-    <w:tmpl w:val="EFE27668"/>
+    <w:tmpl w:val="3EB874A8"/>
     <w:lvl w:ilvl="0">
       <w:start w:val="1"/>
       <w:numFmt w:val="decimal"/>
@@ -93,10 +197,10 @@
       </w:pPr>
     </w:lvl>
   </w:abstractNum>
-  <w:abstractNum w:abstractNumId="2" w15:restartNumberingAfterBreak="0">
+  <w:abstractNum w:abstractNumId="3" w15:restartNumberingAfterBreak="0">
     <w:nsid w:val="FFFFFF7E"/>
     <w:multiLevelType w:val="singleLevel"/>
-    <w:tmpl w:val="357AFBEA"/>
+    <w:tmpl w:val="6C04464C"/>
     <w:lvl w:ilvl="0">
       <w:start w:val="1"/>
       <w:numFmt w:val="decimal"/>
@@ -110,10 +214,10 @@
       </w:pPr>
     </w:lvl>
   </w:abstractNum>
-  <w:abstractNum w:abstractNumId="3" w15:restartNumberingAfterBreak="0">
+  <w:abstractNum w:abstractNumId="4" w15:restartNumberingAfterBreak="0">
     <w:nsid w:val="FFFFFF7F"/>
     <w:multiLevelType w:val="singleLevel"/>
-    <w:tmpl w:val="1560736A"/>
+    <w:tmpl w:val="2DFC90EE"/>
     <w:lvl w:ilvl="0">
       <w:start w:val="1"/>
       <w:numFmt w:val="decimal"/>
@@ -127,10 +231,10 @@
       </w:pPr>
     </w:lvl>
   </w:abstractNum>
-  <w:abstractNum w:abstractNumId="4" w15:restartNumberingAfterBreak="0">
+  <w:abstractNum w:abstractNumId="5" w15:restartNumberingAfterBreak="0">
     <w:nsid w:val="FFFFFF80"/>
     <w:multiLevelType w:val="singleLevel"/>
-    <w:tmpl w:val="9F5C393E"/>
+    <w:tmpl w:val="CA4093AC"/>
     <w:lvl w:ilvl="0">
       <w:start w:val="1"/>
       <w:numFmt w:val="bullet"/>
@@ -147,10 +251,10 @@
       </w:rPr>
     </w:lvl>
   </w:abstractNum>
-  <w:abstractNum w:abstractNumId="5" w15:restartNumberingAfterBreak="0">
+  <w:abstractNum w:abstractNumId="6" w15:restartNumberingAfterBreak="0">
     <w:nsid w:val="FFFFFF81"/>
     <w:multiLevelType w:val="singleLevel"/>
-    <w:tmpl w:val="BD2AAC32"/>
+    <w:tmpl w:val="E7F89CB8"/>
     <w:lvl w:ilvl="0">
       <w:start w:val="1"/>
       <w:numFmt w:val="bullet"/>
@@ -167,10 +271,10 @@
       </w:rPr>
     </w:lvl>
   </w:abstractNum>
-  <w:abstractNum w:abstractNumId="6" w15:restartNumberingAfterBreak="0">
+  <w:abstractNum w:abstractNumId="7" w15:restartNumberingAfterBreak="0">
     <w:nsid w:val="FFFFFF82"/>
     <w:multiLevelType w:val="singleLevel"/>
-    <w:tmpl w:val="B8369468"/>
+    <w:tmpl w:val="183648B0"/>
     <w:lvl w:ilvl="0">
       <w:start w:val="1"/>
       <w:numFmt w:val="bullet"/>
@@ -187,10 +291,10 @@
       </w:rPr>
     </w:lvl>
   </w:abstractNum>
-  <w:abstractNum w:abstractNumId="7" w15:restartNumberingAfterBreak="0">
+  <w:abstractNum w:abstractNumId="8" w15:restartNumberingAfterBreak="0">
     <w:nsid w:val="FFFFFF83"/>
     <w:multiLevelType w:val="singleLevel"/>
-    <w:tmpl w:val="200CF738"/>
+    <w:tmpl w:val="E50816A4"/>
     <w:lvl w:ilvl="0">
       <w:start w:val="1"/>
       <w:numFmt w:val="bullet"/>
@@ -207,10 +311,10 @@
       </w:rPr>
     </w:lvl>
   </w:abstractNum>
-  <w:abstractNum w:abstractNumId="8" w15:restartNumberingAfterBreak="0">
+  <w:abstractNum w:abstractNumId="9" w15:restartNumberingAfterBreak="0">
     <w:nsid w:val="FFFFFF88"/>
     <w:multiLevelType w:val="singleLevel"/>
-    <w:tmpl w:val="DBCA7398"/>
+    <w:tmpl w:val="D8805E26"/>
     <w:lvl w:ilvl="0">
       <w:start w:val="1"/>
       <w:numFmt w:val="decimal"/>
@@ -224,10 +328,10 @@
       </w:pPr>
     </w:lvl>
   </w:abstractNum>
-  <w:abstractNum w:abstractNumId="9" w15:restartNumberingAfterBreak="0">
+  <w:abstractNum w:abstractNumId="10" w15:restartNumberingAfterBreak="0">
     <w:nsid w:val="FFFFFF89"/>
     <w:multiLevelType w:val="singleLevel"/>
-    <w:tmpl w:val="2C622DB0"/>
+    <w:tmpl w:val="D34E0A28"/>
     <w:lvl w:ilvl="0">
       <w:start w:val="1"/>
       <w:numFmt w:val="bullet"/>
@@ -244,7 +348,7 @@
       </w:rPr>
     </w:lvl>
   </w:abstractNum>
-  <w:abstractNum w:abstractNumId="10" w15:restartNumberingAfterBreak="0">
+  <w:abstractNum w:abstractNumId="11" w15:restartNumberingAfterBreak="0">
     <w:nsid w:val="170CD2DE"/>
     <w:multiLevelType w:val="multilevel"/>
     <w:tmpl w:val="1BBA1FC8"/>
@@ -348,7 +452,7 @@
       </w:pPr>
     </w:lvl>
   </w:abstractNum>
-  <w:abstractNum w:abstractNumId="11" w15:restartNumberingAfterBreak="0">
+  <w:abstractNum w:abstractNumId="12" w15:restartNumberingAfterBreak="0">
     <w:nsid w:val="2C1AE401"/>
     <w:multiLevelType w:val="multilevel"/>
     <w:tmpl w:val="854C3AB4"/>
@@ -453,46 +557,52 @@
     </w:lvl>
   </w:abstractNum>
   <w:num w:numId="1">
+    <w:abstractNumId w:val="11"/>
+  </w:num>
+  <w:num w:numId="2">
+    <w:abstractNumId w:val="11"/>
+  </w:num>
+  <w:num w:numId="3">
+    <w:abstractNumId w:val="9"/>
+  </w:num>
+  <w:num w:numId="4">
+    <w:abstractNumId w:val="4"/>
+  </w:num>
+  <w:num w:numId="5">
+    <w:abstractNumId w:val="3"/>
+  </w:num>
+  <w:num w:numId="6">
+    <w:abstractNumId w:val="2"/>
+  </w:num>
+  <w:num w:numId="7">
+    <w:abstractNumId w:val="1"/>
+  </w:num>
+  <w:num w:numId="8">
     <w:abstractNumId w:val="10"/>
   </w:num>
-  <w:num w:numId="2">
-    <w:abstractNumId w:val="10"/>
-  </w:num>
-  <w:num w:numId="3">
+  <w:num w:numId="9">
     <w:abstractNumId w:val="8"/>
   </w:num>
-  <w:num w:numId="4">
-    <w:abstractNumId w:val="3"/>
-  </w:num>
-  <w:num w:numId="5">
-    <w:abstractNumId w:val="2"/>
-  </w:num>
-  <w:num w:numId="6">
-    <w:abstractNumId w:val="1"/>
-  </w:num>
-  <w:num w:numId="7">
-    <w:abstractNumId w:val="0"/>
-  </w:num>
-  <w:num w:numId="8">
-    <w:abstractNumId w:val="9"/>
-  </w:num>
-  <w:num w:numId="9">
+  <w:num w:numId="10">
     <w:abstractNumId w:val="7"/>
   </w:num>
-  <w:num w:numId="10">
+  <w:num w:numId="11">
     <w:abstractNumId w:val="6"/>
   </w:num>
-  <w:num w:numId="11">
+  <w:num w:numId="12">
     <w:abstractNumId w:val="5"/>
   </w:num>
-  <w:num w:numId="12">
-    <w:abstractNumId w:val="4"/>
-  </w:num>
   <w:num w:numId="13">
-    <w:abstractNumId w:val="11"/>
+    <w:abstractNumId w:val="12"/>
   </w:num>
   <w:num w:numId="14">
-    <w:abstractNumId w:val="11"/>
+    <w:abstractNumId w:val="12"/>
+  </w:num>
+  <w:num w:numId="15">
+    <w:abstractNumId w:val="12"/>
+  </w:num>
+  <w:num w:numId="16">
+    <w:abstractNumId w:val="0"/>
   </w:num>
 </w:numbering>
 </file>
@@ -1087,6 +1197,7 @@
     <w:name w:val="Compact"/>
     <w:basedOn w:val="Corpsdetexte"/>
     <w:qFormat/>
+    <w:rsid w:val="002371C4"/>
     <w:pPr>
       <w:spacing w:before="36" w:after="36"/>
     </w:pPr>
@@ -1269,9 +1380,9 @@
     <w:name w:val="Verbatim Char"/>
     <w:basedOn w:val="LgendeCar"/>
     <w:link w:val="SourceCode"/>
-    <w:rsid w:val="00684AEB"/>
-    <w:rPr>
-      <w:rFonts w:ascii="Nirmala UI Semilight" w:hAnsi="Nirmala UI Semilight"/>
+    <w:rsid w:val="002371C4"/>
+    <w:rPr>
+      <w:rFonts w:ascii="Microsoft YaHei UI" w:hAnsi="Microsoft YaHei UI"/>
       <w:sz w:val="22"/>
       <w:shd w:val="clear" w:color="auto" w:fill="F8F8F8"/>
     </w:rPr>
@@ -1311,13 +1422,13 @@
     <w:name w:val="Source Code"/>
     <w:basedOn w:val="Normal"/>
     <w:link w:val="VerbatimChar"/>
-    <w:rsid w:val="00684AEB"/>
+    <w:rsid w:val="002371C4"/>
     <w:pPr>
       <w:shd w:val="clear" w:color="auto" w:fill="F8F8F8"/>
       <w:wordWrap w:val="0"/>
     </w:pPr>
     <w:rPr>
-      <w:rFonts w:ascii="Nirmala UI Semilight" w:hAnsi="Nirmala UI Semilight"/>
+      <w:rFonts w:ascii="Microsoft YaHei UI" w:hAnsi="Microsoft YaHei UI"/>
       <w:sz w:val="22"/>
     </w:rPr>
   </w:style>

</xml_diff>